<commit_message>
Quick start guide update
git-svn-id: file:///mnt/c/Users/svgroot/Downloads/svn/repos/Jumbo/trunk@897 2f0f0f96-4b5b-11dd-99f4-89bc9257463c
</commit_message>
<xml_diff>
--- a/doc/Quick Start Guide.docx
+++ b/doc/Quick Start Guide.docx
@@ -489,21 +489,7 @@
         <w:rPr>
           <w:lang w:val="en-US"/>
         </w:rPr>
-        <w:t xml:space="preserve"> for certain workloads, especially on small clusters (Jumbo has been tested up to approximately 50 nodes). I’ve also tried to make creating data processing applications for Jumbo easy and a pleasant experience. By all means, use it to run </w:t>
-      </w:r>
-      <w:proofErr w:type="gramStart"/>
-      <w:r>
-        <w:rPr>
-          <w:lang w:val="en-US"/>
-        </w:rPr>
-        <w:t>processing</w:t>
-      </w:r>
-      <w:proofErr w:type="gramEnd"/>
-      <w:r>
-        <w:rPr>
-          <w:lang w:val="en-US"/>
-        </w:rPr>
-        <w:t xml:space="preserve"> jobs to see how it compares to </w:t>
+        <w:t xml:space="preserve"> for certain workloads, especially on small clusters (Jumbo has been tested up to approximately 50 nodes). I’ve also tried to make creating data processing applications for Jumbo easy and a pleasant experience. By all means, use it to run processing jobs to see how it compares to </w:t>
       </w:r>
       <w:proofErr w:type="spellStart"/>
       <w:r>
@@ -2107,15 +2093,7 @@
         <w:rPr>
           <w:lang w:val="en-US"/>
         </w:rPr>
-        <w:t xml:space="preserve"> host name and port</w:t>
-      </w:r>
-      <w:bookmarkStart w:id="0" w:name="_GoBack"/>
-      <w:bookmarkEnd w:id="0"/>
-      <w:r>
-        <w:rPr>
-          <w:lang w:val="en-US"/>
-        </w:rPr>
-        <w:t>.</w:t>
+        <w:t xml:space="preserve"> host name and port.</w:t>
       </w:r>
     </w:p>
     <w:p>
@@ -2568,6 +2546,49 @@
         <w:rPr>
           <w:lang w:val="en-US"/>
         </w:rPr>
+        <w:t xml:space="preserve">To run this job, you need some utf-8 plain text files to use as input. You can generate some random text using another Jumbo sample job (while we’ll do below), but if you want some non-random text, why not use </w:t>
+      </w:r>
+      <w:hyperlink r:id="rId9" w:history="1">
+        <w:r>
+          <w:rPr>
+            <w:rStyle w:val="Hyperlink"/>
+            <w:lang w:val="en-US"/>
+          </w:rPr>
+          <w:t>Project Gutenberg</w:t>
+        </w:r>
+      </w:hyperlink>
+      <w:r>
+        <w:rPr>
+          <w:lang w:val="en-US"/>
+        </w:rPr>
+        <w:t xml:space="preserve">? For example, you could use </w:t>
+      </w:r>
+      <w:hyperlink r:id="rId10" w:history="1">
+        <w:r>
+          <w:rPr>
+            <w:rStyle w:val="Hyperlink"/>
+            <w:lang w:val="en-US"/>
+          </w:rPr>
+          <w:t>Moby Dick</w:t>
+        </w:r>
+      </w:hyperlink>
+      <w:r>
+        <w:rPr>
+          <w:lang w:val="en-US"/>
+        </w:rPr>
+        <w:t>.</w:t>
+      </w:r>
+    </w:p>
+    <w:p>
+      <w:pPr>
+        <w:rPr>
+          <w:lang w:val="en-US"/>
+        </w:rPr>
+      </w:pPr>
+      <w:r>
+        <w:rPr>
+          <w:lang w:val="en-US"/>
+        </w:rPr>
         <w:t xml:space="preserve">All the command line examples </w:t>
       </w:r>
       <w:proofErr w:type="gramStart"/>
@@ -2643,7 +2664,19 @@
         <w:rPr>
           <w:lang w:val="en-US"/>
         </w:rPr>
-        <w:t>First, you must upload a text file. Any plain text file stored as utf-8 will do. If your file is named somefile.txt and is stored in the current directory, use the following:</w:t>
+        <w:t xml:space="preserve">First, you must upload a text file. Any plain text file stored as utf-8 will do. If your file is named </w:t>
+      </w:r>
+      <w:r>
+        <w:rPr>
+          <w:lang w:val="en-US"/>
+        </w:rPr>
+        <w:t>mobydick</w:t>
+      </w:r>
+      <w:r>
+        <w:rPr>
+          <w:lang w:val="en-US"/>
+        </w:rPr>
+        <w:t>.txt and is stored in the current directory, use the following:</w:t>
       </w:r>
     </w:p>
     <w:p>
@@ -2711,7 +2744,22 @@
         <w:br/>
       </w:r>
       <w:r>
-        <w:t>2013-02-16 20:55       10,485,764  somefile.txt</w:t>
+        <w:t>2013-02-16</w:t>
+      </w:r>
+      <w:r>
+        <w:t xml:space="preserve"> </w:t>
+      </w:r>
+      <w:r>
+        <w:t>20</w:t>
+      </w:r>
+      <w:r>
+        <w:t>:</w:t>
+      </w:r>
+      <w:r>
+        <w:t>5</w:t>
+      </w:r>
+      <w:r>
+        <w:t>3        1,257,260  mobydick.txt</w:t>
       </w:r>
     </w:p>
     <w:p>
@@ -2757,6 +2805,45 @@
         <w:rPr>
           <w:lang w:val="en-US"/>
         </w:rPr>
+        <w:t xml:space="preserve">Note you can also upload a bunch of files to a directory and use the whole directory as input for the job (don’t use the root in this case; </w:t>
+      </w:r>
+      <w:proofErr w:type="gramStart"/>
+      <w:r>
+        <w:rPr>
+          <w:lang w:val="en-US"/>
+        </w:rPr>
+        <w:t xml:space="preserve">use </w:t>
+      </w:r>
+      <w:r>
+        <w:rPr>
+          <w:rStyle w:val="Code"/>
+        </w:rPr>
+        <w:t>./</w:t>
+      </w:r>
+      <w:proofErr w:type="gramEnd"/>
+      <w:r>
+        <w:rPr>
+          <w:rStyle w:val="Code"/>
+        </w:rPr>
+        <w:t>DfsShell mkdir</w:t>
+      </w:r>
+      <w:r>
+        <w:rPr>
+          <w:lang w:val="en-US"/>
+        </w:rPr>
+        <w:t xml:space="preserve"> to create a directory).</w:t>
+      </w:r>
+    </w:p>
+    <w:p>
+      <w:pPr>
+        <w:rPr>
+          <w:lang w:val="en-US"/>
+        </w:rPr>
+      </w:pPr>
+      <w:r>
+        <w:rPr>
+          <w:lang w:val="en-US"/>
+        </w:rPr>
         <w:t>Now we’ll run the job:</w:t>
       </w:r>
     </w:p>
@@ -2771,37 +2858,43 @@
         <w:rPr>
           <w:rStyle w:val="Code"/>
         </w:rPr>
-        <w:t xml:space="preserve">$ </w:t>
-      </w:r>
-      <w:r>
-        <w:rPr>
-          <w:rStyle w:val="Code"/>
-        </w:rPr>
-        <w:t>./JetShell job bin/Ookii.Jumbo.Jet.Samples.dll wordcount /somefile.txt /wcoutput</w:t>
-      </w:r>
-      <w:r>
-        <w:rPr>
-          <w:rStyle w:val="Code"/>
-        </w:rPr>
-        <w:br/>
-      </w:r>
-      <w:r>
-        <w:rPr>
-          <w:rStyle w:val="Code"/>
-        </w:rPr>
-        <w:t>sgroot@cloko004:~/jumbo/build$ ./JetShell job bin/Ookii.Jumbo.Jet.Samples.dll wordcount /somefile.txt /wcoutput</w:t>
-      </w:r>
-      <w:r>
-        <w:rPr>
-          <w:rStyle w:val="Code"/>
-        </w:rPr>
-        <w:br/>
-      </w:r>
-      <w:r>
-        <w:rPr>
-          <w:rStyle w:val="Code"/>
-        </w:rPr>
-        <w:t>236 [1] INFO Ookii.Jumbo.Jet.Jobs.JobRunnerInfo (null) - Created job runner for job WordCount, InputPath = /somefile.txt, OutputPath = /wcoutput</w:t>
+        <w:t>$ ./JetShell job bin/Ookii.Jumbo.Jet.Samples.dll wordcount /</w:t>
+      </w:r>
+      <w:r>
+        <w:rPr>
+          <w:rStyle w:val="Code"/>
+        </w:rPr>
+        <w:t>mobydick</w:t>
+      </w:r>
+      <w:r>
+        <w:rPr>
+          <w:rStyle w:val="Code"/>
+        </w:rPr>
+        <w:t>.txt /wcoutput</w:t>
+      </w:r>
+      <w:r>
+        <w:rPr>
+          <w:rStyle w:val="Code"/>
+        </w:rPr>
+        <w:br/>
+      </w:r>
+      <w:r>
+        <w:rPr>
+          <w:rStyle w:val="Code"/>
+        </w:rPr>
+        <w:t>236 [1] INFO Ookii.Jumbo.Jet.Jobs.JobRunnerInfo (null) - Created job runner for job WordCount, InputPath = /</w:t>
+      </w:r>
+      <w:r>
+        <w:rPr>
+          <w:rStyle w:val="Code"/>
+        </w:rPr>
+        <w:t>mobydick</w:t>
+      </w:r>
+      <w:r>
+        <w:rPr>
+          <w:rStyle w:val="Code"/>
+        </w:rPr>
+        <w:t>.txt, OutputPath = /wcoutput</w:t>
       </w:r>
       <w:r>
         <w:rPr>
@@ -2825,7 +2918,14 @@
         <w:rPr>
           <w:rStyle w:val="Code"/>
         </w:rPr>
-        <w:t>977 [1] INFO Ookii.Jumbo.Jet.JetClient (null) - Uploading local file /home/sgroot/jumbo/build/bin/Ookii.Jumbo.Jet.Samples.dll to DFS directory /JumboJet/job_{56f57c95-f6e4-445a-b87d-8fd1ce408db5}.</w:t>
+        <w:t xml:space="preserve">977 [1] INFO Ookii.Jumbo.Jet.JetClient (null) - Uploading local file </w:t>
+      </w:r>
+      <w:r>
+        <w:rPr>
+          <w:rStyle w:val="Code"/>
+        </w:rPr>
+        <w:lastRenderedPageBreak/>
+        <w:t>/home/sgroot/jumbo/build/bin/Ookii.Jumbo.Jet.Samples.dll to DFS directory /JumboJet/job_{56f57c95-f6e4-445a-b87d-8fd1ce408db5}.</w:t>
       </w:r>
       <w:r>
         <w:rPr>
@@ -2861,101 +2961,814 @@
         <w:rPr>
           <w:rStyle w:val="Code"/>
         </w:rPr>
+        <w:t>100.0 %; finished: 1/1 tasks; WordCount: 100.0 %</w:t>
+      </w:r>
+      <w:r>
+        <w:rPr>
+          <w:rStyle w:val="Code"/>
+        </w:rPr>
+        <w:br/>
+      </w:r>
+      <w:r>
+        <w:rPr>
+          <w:rStyle w:val="Code"/>
+        </w:rPr>
+        <w:br/>
+      </w:r>
+      <w:r>
+        <w:rPr>
+          <w:rStyle w:val="Code"/>
+        </w:rPr>
+        <w:t>Job completed.</w:t>
+      </w:r>
+      <w:r>
+        <w:rPr>
+          <w:rStyle w:val="Code"/>
+        </w:rPr>
+        <w:br/>
+      </w:r>
+      <w:r>
+        <w:rPr>
+          <w:rStyle w:val="Code"/>
+        </w:rPr>
+        <w:t>Start time: 2013-02-16 20:56:42.397</w:t>
+      </w:r>
+      <w:r>
+        <w:rPr>
+          <w:rStyle w:val="Code"/>
+        </w:rPr>
+        <w:br/>
+      </w:r>
+      <w:r>
+        <w:rPr>
+          <w:rStyle w:val="Code"/>
+        </w:rPr>
+        <w:t>End time:   2013-02-16 20:56:44.016</w:t>
+      </w:r>
+      <w:r>
+        <w:rPr>
+          <w:rStyle w:val="Code"/>
+        </w:rPr>
+        <w:br/>
+      </w:r>
+      <w:r>
+        <w:rPr>
+          <w:rStyle w:val="Code"/>
+        </w:rPr>
+        <w:t>Duration:   00:00:01.6193970 (1.619397s)</w:t>
+      </w:r>
+    </w:p>
+    <w:p>
+      <w:pPr>
+        <w:rPr>
+          <w:lang w:val="en-US"/>
+        </w:rPr>
+      </w:pPr>
+      <w:r>
+        <w:rPr>
+          <w:lang w:val="en-US"/>
+        </w:rPr>
+        <w:t xml:space="preserve">Let’s examine what we did here. The </w:t>
+      </w:r>
+      <w:proofErr w:type="spellStart"/>
+      <w:r>
+        <w:rPr>
+          <w:lang w:val="en-US"/>
+        </w:rPr>
+        <w:t>JetShell</w:t>
+      </w:r>
+      <w:proofErr w:type="spellEnd"/>
+      <w:r>
+        <w:rPr>
+          <w:lang w:val="en-US"/>
+        </w:rPr>
+        <w:t xml:space="preserve"> script is used to launch jobs, which we’re doing here by specifying the job command. The next argument specifies the assembly file containing the job</w:t>
+      </w:r>
+      <w:r>
+        <w:rPr>
+          <w:lang w:val="en-US"/>
+        </w:rPr>
+        <w:t xml:space="preserve"> (in this case, the included assembly with sample jobs)</w:t>
+      </w:r>
+      <w:r>
+        <w:rPr>
+          <w:lang w:val="en-US"/>
+        </w:rPr>
+        <w:t xml:space="preserve">, followed by the name of the job. The remaining arguments are specific to the job; for </w:t>
+      </w:r>
+      <w:proofErr w:type="spellStart"/>
+      <w:r>
+        <w:rPr>
+          <w:lang w:val="en-US"/>
+        </w:rPr>
+        <w:t>WordCount</w:t>
+      </w:r>
+      <w:proofErr w:type="spellEnd"/>
+      <w:r>
+        <w:rPr>
+          <w:lang w:val="en-US"/>
+        </w:rPr>
+        <w:t xml:space="preserve"> here we’re specifying the input and output path.</w:t>
+      </w:r>
+    </w:p>
+    <w:p>
+      <w:pPr>
+        <w:rPr>
+          <w:lang w:val="en-US"/>
+        </w:rPr>
+      </w:pPr>
+      <w:r>
+        <w:rPr>
+          <w:lang w:val="en-US"/>
+        </w:rPr>
+        <w:t xml:space="preserve">Tip: want to see what jobs are available in an assembly? Simply omit all the arguments after the assembly name. Similarly, </w:t>
+      </w:r>
+      <w:r>
+        <w:rPr>
+          <w:lang w:val="en-US"/>
+        </w:rPr>
+        <w:t xml:space="preserve">you can typically </w:t>
+      </w:r>
+      <w:r>
+        <w:rPr>
+          <w:lang w:val="en-US"/>
+        </w:rPr>
+        <w:t xml:space="preserve">omit all the arguments after the job name </w:t>
+      </w:r>
+      <w:r>
+        <w:rPr>
+          <w:lang w:val="en-US"/>
+        </w:rPr>
+        <w:t>to see the arguments for the job.</w:t>
+      </w:r>
+    </w:p>
+    <w:p>
+      <w:pPr>
+        <w:rPr>
+          <w:lang w:val="en-US"/>
+        </w:rPr>
+      </w:pPr>
+      <w:r>
+        <w:rPr>
+          <w:lang w:val="en-US"/>
+        </w:rPr>
+        <w:t>Let’s see what that did to the file system:</w:t>
+      </w:r>
+    </w:p>
+    <w:p>
+      <w:pPr>
+        <w:pStyle w:val="Sample"/>
+      </w:pPr>
+      <w:r>
+        <w:t>$ ./DfsShell ls</w:t>
+      </w:r>
+      <w:r>
+        <w:br/>
+        <w:t>Directory listing for /</w:t>
+      </w:r>
+      <w:r>
+        <w:br/>
+      </w:r>
+      <w:r>
+        <w:br/>
+        <w:t>2012-07-11 17:15            &lt;DIR&gt;  JumboJet</w:t>
+      </w:r>
+      <w:r>
+        <w:br/>
+      </w:r>
+      <w:r>
+        <w:t>2013-02-16</w:t>
+      </w:r>
+      <w:r>
+        <w:t xml:space="preserve"> </w:t>
+      </w:r>
+      <w:r>
+        <w:t>20</w:t>
+      </w:r>
+      <w:r>
+        <w:t>:</w:t>
+      </w:r>
+      <w:r>
+        <w:t>5</w:t>
+      </w:r>
+      <w:r>
+        <w:t>3        1,257,260  mobydick.txt</w:t>
+      </w:r>
+      <w:r>
+        <w:br/>
+        <w:t>2013-02-16 20:56            &lt;DIR&gt;  wcoutput</w:t>
+      </w:r>
+    </w:p>
+    <w:p>
+      <w:pPr>
+        <w:rPr>
+          <w:lang w:val="en-US"/>
+        </w:rPr>
+      </w:pPr>
+      <w:r>
+        <w:rPr>
+          <w:lang w:val="en-US"/>
+        </w:rPr>
+        <w:t xml:space="preserve">You can see there are two new directories. </w:t>
+      </w:r>
+      <w:proofErr w:type="spellStart"/>
+      <w:r>
+        <w:rPr>
+          <w:lang w:val="en-US"/>
+        </w:rPr>
+        <w:t>JumboJet</w:t>
+      </w:r>
+      <w:proofErr w:type="spellEnd"/>
+      <w:r>
+        <w:rPr>
+          <w:lang w:val="en-US"/>
+        </w:rPr>
+        <w:t xml:space="preserve"> is a working directory for the Jet execution engine; it’s not important for </w:t>
+      </w:r>
+      <w:r>
+        <w:rPr>
+          <w:lang w:val="en-US"/>
+        </w:rPr>
+        <w:t>the user</w:t>
+      </w:r>
+      <w:r>
+        <w:rPr>
+          <w:lang w:val="en-US"/>
+        </w:rPr>
+        <w:t xml:space="preserve">. The </w:t>
+      </w:r>
+      <w:proofErr w:type="spellStart"/>
+      <w:r>
+        <w:rPr>
+          <w:lang w:val="en-US"/>
+        </w:rPr>
+        <w:t>wcoutput</w:t>
+      </w:r>
+      <w:proofErr w:type="spellEnd"/>
+      <w:r>
+        <w:rPr>
+          <w:lang w:val="en-US"/>
+        </w:rPr>
+        <w:t xml:space="preserve"> directory contains the output. Let’s check it out:</w:t>
+      </w:r>
+    </w:p>
+    <w:p>
+      <w:pPr>
+        <w:pStyle w:val="Sample"/>
+      </w:pPr>
+      <w:r>
+        <w:t>$ ./DfsShell ls /wcoutput</w:t>
+      </w:r>
+      <w:r>
+        <w:br/>
+        <w:t>Directory listing for /wcoutput</w:t>
+      </w:r>
+      <w:r>
+        <w:br/>
+      </w:r>
+      <w:r>
+        <w:br/>
+        <w:t xml:space="preserve">2013-02-16 20:56          </w:t>
+      </w:r>
+      <w:r>
+        <w:t>468,008  WordCountAggregation-00001</w:t>
+      </w:r>
+    </w:p>
+    <w:p>
+      <w:pPr>
+        <w:rPr>
+          <w:lang w:val="en-US"/>
+        </w:rPr>
+      </w:pPr>
+      <w:r>
+        <w:rPr>
+          <w:lang w:val="en-US"/>
+        </w:rPr>
+        <w:t xml:space="preserve">As you can see, there is one file. The files are named after the tasks that produced them, and in this sample there was only one task because the input file was quite small. You can view the results using </w:t>
+      </w:r>
+      <w:proofErr w:type="spellStart"/>
+      <w:r>
+        <w:rPr>
+          <w:lang w:val="en-US"/>
+        </w:rPr>
+        <w:t>DfsShell</w:t>
+      </w:r>
+      <w:proofErr w:type="spellEnd"/>
+      <w:r>
+        <w:rPr>
+          <w:lang w:val="en-US"/>
+        </w:rPr>
+        <w:t xml:space="preserve"> as well:</w:t>
+      </w:r>
+    </w:p>
+    <w:p>
+      <w:pPr>
+        <w:pStyle w:val="Sample"/>
+        <w:rPr>
+          <w:shd w:val="clear" w:color="auto" w:fill="D9D9D9" w:themeFill="background1" w:themeFillShade="D9"/>
+        </w:rPr>
+      </w:pPr>
+      <w:r>
+        <w:rPr>
+          <w:rStyle w:val="Code"/>
+        </w:rPr>
+        <w:t>$ ./DfsShell cat /wcoutput/WordCo</w:t>
+      </w:r>
+      <w:r>
+        <w:rPr>
+          <w:rStyle w:val="Code"/>
+        </w:rPr>
+        <w:t>untAggregation-00001</w:t>
+      </w:r>
+      <w:r>
+        <w:rPr>
+          <w:rStyle w:val="Code"/>
+        </w:rPr>
+        <w:br/>
+      </w:r>
+      <w:r>
+        <w:rPr>
+          <w:rStyle w:val="Code"/>
+        </w:rPr>
+        <w:t>[The, 549]</w:t>
+      </w:r>
+      <w:r>
+        <w:rPr>
+          <w:rStyle w:val="Code"/>
+        </w:rPr>
+        <w:br/>
+      </w:r>
+      <w:r>
+        <w:rPr>
+          <w:rStyle w:val="Code"/>
+        </w:rPr>
+        <w:t>[Project, 79]</w:t>
+      </w:r>
+      <w:r>
+        <w:rPr>
+          <w:rStyle w:val="Code"/>
+        </w:rPr>
+        <w:br/>
+      </w:r>
+      <w:r>
+        <w:rPr>
+          <w:rStyle w:val="Code"/>
+        </w:rPr>
+        <w:t>[Gutenberg, 20]</w:t>
+      </w:r>
+      <w:r>
+        <w:rPr>
+          <w:rStyle w:val="Code"/>
+        </w:rPr>
+        <w:br/>
+      </w:r>
+      <w:r>
+        <w:rPr>
+          <w:rStyle w:val="Code"/>
+        </w:rPr>
         <w:lastRenderedPageBreak/>
-        <w:t>100.0 %; finished: 1/1 tasks; WordCount: 100.0 %</w:t>
-      </w:r>
-      <w:r>
-        <w:rPr>
-          <w:rStyle w:val="Code"/>
-        </w:rPr>
-        <w:br/>
-      </w:r>
-      <w:r>
-        <w:rPr>
-          <w:rStyle w:val="Code"/>
-        </w:rPr>
-        <w:br/>
-      </w:r>
-      <w:r>
-        <w:rPr>
-          <w:rStyle w:val="Code"/>
-        </w:rPr>
+        <w:t>[EBook, 1]</w:t>
+      </w:r>
+      <w:r>
+        <w:rPr>
+          <w:rStyle w:val="Code"/>
+        </w:rPr>
+        <w:br/>
+      </w:r>
+      <w:r>
+        <w:rPr>
+          <w:rStyle w:val="Code"/>
+        </w:rPr>
+        <w:t>[of, 6587]</w:t>
+      </w:r>
+      <w:r>
+        <w:rPr>
+          <w:rStyle w:val="Code"/>
+        </w:rPr>
+        <w:br/>
+      </w:r>
+      <w:r>
+        <w:rPr>
+          <w:rStyle w:val="Code"/>
+        </w:rPr>
+        <w:t>[Moby, 79]</w:t>
+      </w:r>
+      <w:r>
+        <w:rPr>
+          <w:rStyle w:val="Code"/>
+        </w:rPr>
+        <w:br/>
+      </w:r>
+      <w:r>
+        <w:rPr>
+          <w:rStyle w:val="Code"/>
+        </w:rPr>
+        <w:t>[Dick;, 9]</w:t>
+      </w:r>
+      <w:r>
+        <w:rPr>
+          <w:rStyle w:val="Code"/>
+        </w:rPr>
+        <w:br/>
+      </w:r>
+      <w:r>
+        <w:rPr>
+          <w:rStyle w:val="Code"/>
+        </w:rPr>
+        <w:t>[or, 758]</w:t>
+      </w:r>
+      <w:r>
+        <w:rPr>
+          <w:rStyle w:val="Code"/>
+        </w:rPr>
+        <w:br/>
+      </w:r>
+      <w:r>
+        <w:rPr>
+          <w:rStyle w:val="Code"/>
+        </w:rPr>
+        <w:t>[Whale,, 39]</w:t>
+      </w:r>
+      <w:r>
+        <w:rPr>
+          <w:rStyle w:val="Code"/>
+        </w:rPr>
+        <w:br/>
+      </w:r>
+      <w:r>
+        <w:rPr>
+          <w:rStyle w:val="Code"/>
+        </w:rPr>
+        <w:t>[by, 1113]</w:t>
+      </w:r>
+      <w:r>
+        <w:rPr>
+          <w:rStyle w:val="Code"/>
+        </w:rPr>
+        <w:br/>
+      </w:r>
+      <w:r>
+        <w:rPr>
+          <w:rStyle w:val="Code"/>
+        </w:rPr>
+        <w:t>[Herman, 4]</w:t>
+      </w:r>
+      <w:r>
+        <w:rPr>
+          <w:rStyle w:val="Code"/>
+        </w:rPr>
+        <w:br/>
+      </w:r>
+      <w:r>
+        <w:rPr>
+          <w:rStyle w:val="Code"/>
+        </w:rPr>
+        <w:t>[Melville, 4]</w:t>
+      </w:r>
+      <w:r>
+        <w:rPr>
+          <w:rStyle w:val="Code"/>
+        </w:rPr>
+        <w:br/>
+      </w:r>
+      <w:r>
+        <w:rPr>
+          <w:rStyle w:val="Code"/>
+        </w:rPr>
+        <w:t>[This, 102]</w:t>
+      </w:r>
+      <w:r>
+        <w:rPr>
+          <w:rStyle w:val="Code"/>
+        </w:rPr>
+        <w:br/>
+      </w:r>
+      <w:r>
+        <w:rPr>
+          <w:rStyle w:val="Code"/>
+        </w:rPr>
+        <w:t>[eBook, 5]</w:t>
+      </w:r>
+      <w:r>
+        <w:rPr>
+          <w:rStyle w:val="Code"/>
+        </w:rPr>
+        <w:br/>
+      </w:r>
+      <w:r>
+        <w:rPr>
+          <w:rStyle w:val="Code"/>
+        </w:rPr>
+        <w:t>[is, 1586]</w:t>
+      </w:r>
+      <w:r>
+        <w:rPr>
+          <w:rStyle w:val="Code"/>
+        </w:rPr>
+        <w:br/>
+      </w:r>
+      <w:r>
+        <w:rPr>
+          <w:rStyle w:val="Code"/>
+        </w:rPr>
+        <w:t>...</w:t>
+      </w:r>
+    </w:p>
+    <w:p>
+      <w:pPr>
+        <w:rPr>
+          <w:lang w:val="en-US"/>
+        </w:rPr>
+      </w:pPr>
+      <w:r>
+        <w:rPr>
+          <w:lang w:val="en-US"/>
+        </w:rPr>
+        <w:t>That probably kept going for a while, depending on the size of the file. That tells you exactly</w:t>
+      </w:r>
+      <w:r>
+        <w:rPr>
+          <w:lang w:val="en-US"/>
+        </w:rPr>
+        <w:t xml:space="preserve"> how often each word occurred in your text file. Note: the </w:t>
+      </w:r>
+      <w:proofErr w:type="spellStart"/>
+      <w:r>
+        <w:rPr>
+          <w:lang w:val="en-US"/>
+        </w:rPr>
+        <w:t>WordCount</w:t>
+      </w:r>
+      <w:proofErr w:type="spellEnd"/>
+      <w:r>
+        <w:rPr>
+          <w:lang w:val="en-US"/>
+        </w:rPr>
+        <w:t xml:space="preserve"> sample just splits the text on spaces, so if you uploaded something that isn’t just plain text (like an HTML file), the results might be a bit weird.</w:t>
+      </w:r>
+      <w:r>
+        <w:rPr>
+          <w:lang w:val="en-US"/>
+        </w:rPr>
+        <w:t xml:space="preserve"> Even in this case you’ll notice that some of the “words” include punctuation marks, and that different capitalizations of the same word are counted separately.</w:t>
+      </w:r>
+      <w:r>
+        <w:rPr>
+          <w:lang w:val="en-US"/>
+        </w:rPr>
+        <w:t xml:space="preserve"> That’s a limitation of the sample, not of Jumbo.</w:t>
+      </w:r>
+      <w:r>
+        <w:rPr>
+          <w:lang w:val="en-US"/>
+        </w:rPr>
+        <w:t xml:space="preserve"> The user guide will introduce a more advanced version of </w:t>
+      </w:r>
+      <w:proofErr w:type="spellStart"/>
+      <w:r>
+        <w:rPr>
+          <w:lang w:val="en-US"/>
+        </w:rPr>
+        <w:t>WordCount</w:t>
+      </w:r>
+      <w:proofErr w:type="spellEnd"/>
+      <w:r>
+        <w:rPr>
+          <w:lang w:val="en-US"/>
+        </w:rPr>
+        <w:t xml:space="preserve"> that overcomes some of these limitations.</w:t>
+      </w:r>
+    </w:p>
+    <w:p>
+      <w:pPr>
+        <w:rPr>
+          <w:lang w:val="en-US"/>
+        </w:rPr>
+      </w:pPr>
+      <w:r>
+        <w:rPr>
+          <w:lang w:val="en-US"/>
+        </w:rPr>
+        <w:t>Don’t forget to check out your job in the Jet administration website. You can see lots of cool statistics there.</w:t>
+      </w:r>
+    </w:p>
+    <w:p>
+      <w:pPr>
+        <w:rPr>
+          <w:lang w:val="en-US"/>
+        </w:rPr>
+      </w:pPr>
+      <w:r>
+        <w:rPr>
+          <w:lang w:val="en-US"/>
+        </w:rPr>
+        <w:t>And that’s your</w:t>
+      </w:r>
+      <w:r>
+        <w:rPr>
+          <w:lang w:val="en-US"/>
+        </w:rPr>
+        <w:t xml:space="preserve"> very first job! But wait a second? Isn’t Jumbo for distributed processing? But unless you uploaded a very large text file (larger than the block size for the file system), the job probably only had one task. </w:t>
+      </w:r>
+    </w:p>
+    <w:p>
+      <w:pPr>
+        <w:rPr>
+          <w:lang w:val="en-US"/>
+        </w:rPr>
+      </w:pPr>
+      <w:r>
+        <w:rPr>
+          <w:lang w:val="en-US"/>
+        </w:rPr>
+        <w:t xml:space="preserve">We can make this more interesting by using another sample job included with Jumbo, </w:t>
+      </w:r>
+      <w:proofErr w:type="spellStart"/>
+      <w:r>
+        <w:rPr>
+          <w:lang w:val="en-US"/>
+        </w:rPr>
+        <w:t>GenerateText</w:t>
+      </w:r>
+      <w:proofErr w:type="spellEnd"/>
+      <w:r>
+        <w:rPr>
+          <w:lang w:val="en-US"/>
+        </w:rPr>
+        <w:t xml:space="preserve">, to generate some larger input for the </w:t>
+      </w:r>
+      <w:proofErr w:type="spellStart"/>
+      <w:r>
+        <w:rPr>
+          <w:lang w:val="en-US"/>
+        </w:rPr>
+        <w:t>WordCount</w:t>
+      </w:r>
+      <w:proofErr w:type="spellEnd"/>
+      <w:r>
+        <w:rPr>
+          <w:lang w:val="en-US"/>
+        </w:rPr>
+        <w:t xml:space="preserve"> job:</w:t>
+      </w:r>
+    </w:p>
+    <w:p>
+      <w:pPr>
+        <w:pStyle w:val="Sample"/>
+      </w:pPr>
+      <w:r>
+        <w:t>$ ./JetShell job bin/Ookii.Jumbo.Jet.Samples.dll generatetext /bigtext 64 256MB</w:t>
+      </w:r>
+      <w:r>
+        <w:br/>
+        <w:t>256 [1] INFO Ookii.Jumbo.Jet.Jobs.JobRunnerInfo (null) - Created job runner for job GenerateText, OutputPath = /bigtext, SizePerTask = 256MB, TaskCount = 64</w:t>
+      </w:r>
+      <w:r>
+        <w:br/>
+        <w:t>411 [1] INFO Ookii.Jumbo.Jet.JetClient (null) - Saving job configuration to DFS file /JumboJet/job_{b4c04385-df32-458b-8b74-f41e0364e05e}/job.xml.</w:t>
+      </w:r>
+      <w:r>
+        <w:br/>
+        <w:t>518 [1] INFO Ookii.Jumbo.Jet.JetClient (null) - Uploading local file /home/sgroot/jumbo/build/bin/Ookii.Jumbo.Jet.Samples.dll to DFS directory /JumboJet/job_{b4c04385-df32-458b-8b74-f41e0364e05e}.</w:t>
+      </w:r>
+      <w:r>
+        <w:br/>
+        <w:t xml:space="preserve">596 [1] INFO Ookii.Jumbo.Jet.JetClient (null) - Uploading local file /tmp/Ookii.Jumbo.Jet.Generated.9ee75f0181f24f6691303f8106e79503.dll to </w:t>
+      </w:r>
+      <w:r>
+        <w:lastRenderedPageBreak/>
+        <w:t>DFS directory /JumboJet/job_{b4c04385-df32-458b-8b74-f41e0364e05e}.</w:t>
+      </w:r>
+      <w:r>
+        <w:br/>
+        <w:t>647 [1] INFO Ookii.Jumbo.Jet.JetClient (null) - Running job b4c04385-df32-458b-8b74-f41e0364e05e.</w:t>
+      </w:r>
+      <w:r>
+        <w:br/>
+        <w:t>0.0 %; finished: 0/64 tasks; GenerateTaskStage: 0.0 %</w:t>
+      </w:r>
+      <w:r>
+        <w:br/>
+        <w:t>3.1 %; finished: 2/64 tasks; GenerateTaskStage: 3.1 %</w:t>
+      </w:r>
+      <w:r>
+        <w:br/>
+        <w:t>24.8 %; finished: 15/64 tasks; GenerateTaskStage: 24.8 %</w:t>
+      </w:r>
+      <w:r>
+        <w:br/>
+        <w:t>94.5 %; finished: 58/64 tasks; GenerateTaskStage: 94.5 %</w:t>
+      </w:r>
+      <w:r>
+        <w:br/>
+        <w:t>100.0 %; finished: 64/64 tasks; GenerateTaskStage: 100.0 %</w:t>
+      </w:r>
+      <w:r>
+        <w:br/>
+      </w:r>
+      <w:r>
+        <w:br/>
         <w:t>Job completed.</w:t>
       </w:r>
       <w:r>
-        <w:rPr>
-          <w:rStyle w:val="Code"/>
-        </w:rPr>
-        <w:br/>
-      </w:r>
-      <w:r>
-        <w:rPr>
-          <w:rStyle w:val="Code"/>
-        </w:rPr>
-        <w:t>Start time: 2013-02-16 20:56:42.397</w:t>
-      </w:r>
-      <w:r>
-        <w:rPr>
-          <w:rStyle w:val="Code"/>
-        </w:rPr>
-        <w:br/>
-      </w:r>
-      <w:r>
-        <w:rPr>
-          <w:rStyle w:val="Code"/>
-        </w:rPr>
-        <w:t>End time:   2013-02-16 20:56:44.016</w:t>
-      </w:r>
-      <w:r>
-        <w:rPr>
-          <w:rStyle w:val="Code"/>
-        </w:rPr>
-        <w:br/>
-      </w:r>
-      <w:r>
-        <w:rPr>
-          <w:rStyle w:val="Code"/>
-        </w:rPr>
-        <w:t>Duration:   00:00:01.6193970 (1.619397s)</w:t>
-      </w:r>
-    </w:p>
-    <w:p>
-      <w:pPr>
-        <w:rPr>
-          <w:lang w:val="en-US"/>
-        </w:rPr>
-      </w:pPr>
-      <w:r>
-        <w:rPr>
-          <w:lang w:val="en-US"/>
-        </w:rPr>
-        <w:t xml:space="preserve">Let’s examine what we did here. The </w:t>
-      </w:r>
-      <w:proofErr w:type="spellStart"/>
-      <w:r>
-        <w:rPr>
-          <w:lang w:val="en-US"/>
-        </w:rPr>
-        <w:t>JetShell</w:t>
-      </w:r>
-      <w:proofErr w:type="spellEnd"/>
-      <w:r>
-        <w:rPr>
-          <w:lang w:val="en-US"/>
-        </w:rPr>
-        <w:t xml:space="preserve"> script is used to launch jobs, which we’re doing here by specifying the job command. The next argument specifies the assembly file containing the job</w:t>
-      </w:r>
-      <w:r>
-        <w:rPr>
-          <w:lang w:val="en-US"/>
-        </w:rPr>
-        <w:t xml:space="preserve"> (in this case, the included assembly with sample jobs)</w:t>
-      </w:r>
-      <w:r>
-        <w:rPr>
-          <w:lang w:val="en-US"/>
-        </w:rPr>
-        <w:t xml:space="preserve">, followed by the name of the job. The remaining arguments are specific to the job; for </w:t>
+        <w:br/>
+        <w:t>Start time: 2013-02-16 21:13:10.875</w:t>
+      </w:r>
+      <w:r>
+        <w:br/>
+        <w:t>End time:   2013-02-16 21:13:20.624</w:t>
+      </w:r>
+      <w:r>
+        <w:br/>
+        <w:t>Duration:   00:00:09.7494140 (9.749414s)</w:t>
+      </w:r>
+    </w:p>
+    <w:p>
+      <w:pPr>
+        <w:rPr>
+          <w:lang w:val="en-US"/>
+        </w:rPr>
+      </w:pPr>
+      <w:r>
+        <w:rPr>
+          <w:lang w:val="en-US"/>
+        </w:rPr>
+        <w:t>The parameters for this job indicate the output path, the number of tasks, an</w:t>
+      </w:r>
+      <w:r>
+        <w:rPr>
+          <w:lang w:val="en-US"/>
+        </w:rPr>
+        <w:t>d the size to generate per task</w:t>
+      </w:r>
+      <w:r>
+        <w:rPr>
+          <w:lang w:val="en-US"/>
+        </w:rPr>
+        <w:t>. So we</w:t>
+      </w:r>
+      <w:r>
+        <w:rPr>
+          <w:lang w:val="en-US"/>
+        </w:rPr>
+        <w:t xml:space="preserve"> generated 16GB of </w:t>
+      </w:r>
+      <w:r>
+        <w:rPr>
+          <w:lang w:val="en-US"/>
+        </w:rPr>
+        <w:t xml:space="preserve">random </w:t>
+      </w:r>
+      <w:r>
+        <w:rPr>
+          <w:lang w:val="en-US"/>
+        </w:rPr>
+        <w:t xml:space="preserve">text, using 64 tasks each generating </w:t>
+      </w:r>
+      <w:r>
+        <w:rPr>
+          <w:lang w:val="en-US"/>
+        </w:rPr>
+        <w:t xml:space="preserve">256MB. I’m running this example on 32 nodes; if you’re using a smaller cluster, you may want to scale down the size accordingly. Just make sure you use more than one generator task or a total size that’s larger than the DFS block size. You can see the files it created by </w:t>
+      </w:r>
+      <w:proofErr w:type="gramStart"/>
+      <w:r>
+        <w:rPr>
+          <w:lang w:val="en-US"/>
+        </w:rPr>
+        <w:t xml:space="preserve">running </w:t>
+      </w:r>
+      <w:r>
+        <w:rPr>
+          <w:rStyle w:val="Code"/>
+        </w:rPr>
+        <w:t>./</w:t>
+      </w:r>
+      <w:proofErr w:type="gramEnd"/>
+      <w:r>
+        <w:rPr>
+          <w:rStyle w:val="Code"/>
+        </w:rPr>
+        <w:t>DfsShell ls /bigtext</w:t>
+      </w:r>
+      <w:r>
+        <w:rPr>
+          <w:lang w:val="en-US"/>
+        </w:rPr>
+        <w:t>.</w:t>
+      </w:r>
+    </w:p>
+    <w:p>
+      <w:pPr>
+        <w:rPr>
+          <w:lang w:val="en-US"/>
+        </w:rPr>
+      </w:pPr>
+      <w:r>
+        <w:rPr>
+          <w:lang w:val="en-US"/>
+        </w:rPr>
+        <w:t xml:space="preserve">Then, we can simply run </w:t>
       </w:r>
       <w:proofErr w:type="spellStart"/>
       <w:r>
@@ -2969,51 +3782,7 @@
         <w:rPr>
           <w:lang w:val="en-US"/>
         </w:rPr>
-        <w:t xml:space="preserve"> here we’re specifying the input and output path.</w:t>
-      </w:r>
-    </w:p>
-    <w:p>
-      <w:pPr>
-        <w:rPr>
-          <w:lang w:val="en-US"/>
-        </w:rPr>
-      </w:pPr>
-      <w:r>
-        <w:rPr>
-          <w:lang w:val="en-US"/>
-        </w:rPr>
-        <w:t xml:space="preserve">Tip: want to see what jobs are available in an assembly? Simply omit all the arguments after the assembly name. Similarly, </w:t>
-      </w:r>
-      <w:r>
-        <w:rPr>
-          <w:lang w:val="en-US"/>
-        </w:rPr>
-        <w:t xml:space="preserve">you can typically </w:t>
-      </w:r>
-      <w:r>
-        <w:rPr>
-          <w:lang w:val="en-US"/>
-        </w:rPr>
-        <w:t xml:space="preserve">omit all the arguments after the job name </w:t>
-      </w:r>
-      <w:r>
-        <w:rPr>
-          <w:lang w:val="en-US"/>
-        </w:rPr>
-        <w:t>to see the arguments for the job.</w:t>
-      </w:r>
-    </w:p>
-    <w:p>
-      <w:pPr>
-        <w:rPr>
-          <w:lang w:val="en-US"/>
-        </w:rPr>
-      </w:pPr>
-      <w:r>
-        <w:rPr>
-          <w:lang w:val="en-US"/>
-        </w:rPr>
-        <w:t>Let’s see what that did to the file system:</w:t>
+        <w:t xml:space="preserve"> as before:</w:t>
       </w:r>
     </w:p>
     <w:p>
@@ -3021,256 +3790,128 @@
         <w:pStyle w:val="Sample"/>
       </w:pPr>
       <w:r>
-        <w:t>$ ./DfsShell ls</w:t>
-      </w:r>
-      <w:r>
-        <w:br/>
-        <w:t>Directory listing for /</w:t>
-      </w:r>
-      <w:r>
-        <w:br/>
-      </w:r>
-      <w:r>
-        <w:br/>
-        <w:t>2012-07-11 17:15            &lt;DIR&gt;  JumboJet</w:t>
-      </w:r>
-      <w:r>
-        <w:br/>
-        <w:t>2013-02-16 20:55       10,485,764  somefile.txt</w:t>
-      </w:r>
-      <w:r>
-        <w:br/>
-        <w:t>2013-02-16 20:56            &lt;DIR&gt;  wcoutput</w:t>
-      </w:r>
-    </w:p>
-    <w:p>
-      <w:pPr>
-        <w:rPr>
-          <w:lang w:val="en-US"/>
-        </w:rPr>
-      </w:pPr>
-      <w:r>
-        <w:rPr>
-          <w:lang w:val="en-US"/>
-        </w:rPr>
-        <w:t xml:space="preserve">You can see there are two new directories. </w:t>
-      </w:r>
-      <w:proofErr w:type="spellStart"/>
-      <w:r>
-        <w:rPr>
-          <w:lang w:val="en-US"/>
-        </w:rPr>
-        <w:t>JumboJet</w:t>
-      </w:r>
-      <w:proofErr w:type="spellEnd"/>
-      <w:r>
-        <w:rPr>
-          <w:lang w:val="en-US"/>
-        </w:rPr>
-        <w:t xml:space="preserve"> is a working directory for the Jet execution engine; it’s not important for </w:t>
-      </w:r>
-      <w:r>
-        <w:rPr>
-          <w:lang w:val="en-US"/>
-        </w:rPr>
-        <w:t>the user</w:t>
-      </w:r>
-      <w:r>
-        <w:rPr>
-          <w:lang w:val="en-US"/>
-        </w:rPr>
-        <w:t xml:space="preserve">. The </w:t>
-      </w:r>
-      <w:proofErr w:type="spellStart"/>
-      <w:r>
-        <w:rPr>
-          <w:lang w:val="en-US"/>
-        </w:rPr>
-        <w:t>wcoutput</w:t>
-      </w:r>
-      <w:proofErr w:type="spellEnd"/>
-      <w:r>
-        <w:rPr>
-          <w:lang w:val="en-US"/>
-        </w:rPr>
-        <w:t xml:space="preserve"> directory contains the output. Let’s check it out:</w:t>
-      </w:r>
-    </w:p>
-    <w:p>
-      <w:pPr>
-        <w:pStyle w:val="Sample"/>
-      </w:pPr>
-      <w:r>
-        <w:t>$ ./DfsShell ls /wcoutput</w:t>
-      </w:r>
-      <w:r>
-        <w:br/>
-        <w:t>Directory listing for /wcoutput</w:t>
-      </w:r>
-      <w:r>
-        <w:br/>
-      </w:r>
-      <w:r>
-        <w:br/>
-        <w:t>2013-02-16 20:56          728,411  WordCountAggregation-00001</w:t>
-      </w:r>
-    </w:p>
-    <w:p>
-      <w:pPr>
-        <w:rPr>
-          <w:lang w:val="en-US"/>
-        </w:rPr>
-      </w:pPr>
-      <w:r>
-        <w:rPr>
-          <w:lang w:val="en-US"/>
-        </w:rPr>
-        <w:t xml:space="preserve">As you can see, there is one file. The files are named after the tasks that produced them, and in this sample there was only one task because the input file was quite small (the file I used was 10MB). You can view the results using </w:t>
-      </w:r>
-      <w:proofErr w:type="spellStart"/>
-      <w:r>
-        <w:rPr>
-          <w:lang w:val="en-US"/>
-        </w:rPr>
-        <w:t>DfsShell</w:t>
-      </w:r>
-      <w:proofErr w:type="spellEnd"/>
-      <w:r>
-        <w:rPr>
-          <w:lang w:val="en-US"/>
-        </w:rPr>
-        <w:t xml:space="preserve"> as well:</w:t>
-      </w:r>
-    </w:p>
-    <w:p>
-      <w:pPr>
-        <w:pStyle w:val="Sample"/>
-        <w:rPr>
-          <w:shd w:val="clear" w:color="auto" w:fill="D9D9D9" w:themeFill="background1" w:themeFillShade="D9"/>
-        </w:rPr>
-      </w:pPr>
-      <w:r>
-        <w:rPr>
-          <w:rStyle w:val="Code"/>
-        </w:rPr>
-        <w:t>$ ./DfsShell cat /wcou</w:t>
-      </w:r>
-      <w:r>
-        <w:rPr>
-          <w:rStyle w:val="Code"/>
-        </w:rPr>
-        <w:t>tput/WordCountAggregation-00001</w:t>
-      </w:r>
-      <w:r>
-        <w:rPr>
-          <w:rStyle w:val="Code"/>
-        </w:rPr>
-        <w:br/>
-      </w:r>
-      <w:r>
-        <w:rPr>
-          <w:rStyle w:val="Code"/>
-        </w:rPr>
-        <w:t>[essence's, 20]</w:t>
-      </w:r>
-      <w:r>
-        <w:rPr>
-          <w:rStyle w:val="Code"/>
-        </w:rPr>
-        <w:br/>
-      </w:r>
-      <w:r>
-        <w:rPr>
-          <w:rStyle w:val="Code"/>
-        </w:rPr>
-        <w:t>[swan's, 23]</w:t>
-      </w:r>
-      <w:r>
-        <w:rPr>
-          <w:rStyle w:val="Code"/>
-        </w:rPr>
-        <w:br/>
-      </w:r>
-      <w:r>
-        <w:rPr>
-          <w:rStyle w:val="Code"/>
-        </w:rPr>
-        <w:t>[hulls, 26]</w:t>
-      </w:r>
-      <w:r>
-        <w:rPr>
-          <w:rStyle w:val="Code"/>
-        </w:rPr>
-        <w:br/>
-      </w:r>
-      <w:r>
-        <w:rPr>
-          <w:rStyle w:val="Code"/>
-        </w:rPr>
-        <w:t>[pedigree's, 26]</w:t>
-      </w:r>
-      <w:r>
-        <w:rPr>
-          <w:rStyle w:val="Code"/>
-        </w:rPr>
-        <w:br/>
-      </w:r>
-      <w:r>
-        <w:rPr>
-          <w:rStyle w:val="Code"/>
-        </w:rPr>
-        <w:t>[guild, 24]</w:t>
-      </w:r>
-      <w:r>
-        <w:rPr>
-          <w:rStyle w:val="Code"/>
-        </w:rPr>
-        <w:br/>
-      </w:r>
-      <w:r>
-        <w:rPr>
-          <w:rStyle w:val="Code"/>
-        </w:rPr>
-        <w:t>[cycling's, 30]</w:t>
-      </w:r>
-      <w:r>
-        <w:rPr>
-          <w:rStyle w:val="Code"/>
-        </w:rPr>
-        <w:br/>
-      </w:r>
-      <w:r>
-        <w:rPr>
-          <w:rStyle w:val="Code"/>
-        </w:rPr>
-        <w:t>[seasonable, 21]</w:t>
-      </w:r>
-      <w:r>
-        <w:rPr>
-          <w:rStyle w:val="Code"/>
-        </w:rPr>
-        <w:br/>
-        <w:t>...</w:t>
-      </w:r>
-    </w:p>
-    <w:p>
-      <w:pPr>
-        <w:rPr>
-          <w:lang w:val="en-US"/>
-        </w:rPr>
-      </w:pPr>
-      <w:r>
-        <w:rPr>
-          <w:lang w:val="en-US"/>
-        </w:rPr>
+        <w:t>$ ./JetShell job bin/Ookii.Jumbo.Jet.Samples.dll wordcount /bigtext /wcoutput</w:t>
+      </w:r>
+      <w:r>
+        <w:br/>
+        <w:t>236 [1] INFO Ookii.Jumbo.Jet.Jobs.JobRunnerInfo (null) - Created job runner for job WordCount, InputPath = /bigtext, OutputPath = /wcoutput</w:t>
+      </w:r>
+      <w:r>
+        <w:br/>
+      </w:r>
+      <w:r>
+        <w:t>496 [1] INFO Ookii.Jumbo.Jet.JetClient (null) - Saving job configuration to DFS file /JumboJet/job_{db8b43d7-6446-4d88-b2a9-6647031d98a9}/job.xml.</w:t>
+      </w:r>
+      <w:r>
+        <w:br/>
+        <w:t>665 [1] INFO Ookii.Jumbo.Jet.JetClient (null) - Uploading local file /home/sgroot/jumbo/build/bin/Ookii.Jumbo.Jet.Samples.dll to DFS directory /JumboJet/job_{db8b43d7-6446-4d88-b2a9-6647031d98a9}.</w:t>
+      </w:r>
+      <w:r>
+        <w:br/>
+        <w:t>710 [1] INFO Ookii.Jumbo.Jet.JetClient (null) - Running job db8b43d7-6446-4d88-b2a9-6647031d98a9.</w:t>
+      </w:r>
+      <w:r>
+        <w:br/>
+        <w:t>0.0 %; finished: 0/320 tasks; WordCount: 0.0 %; WordCountAggregation: 0.0 %</w:t>
+      </w:r>
+      <w:r>
+        <w:br/>
+        <w:t>3.8 %; finished: 12/320 tasks; WordCount: 4.7 %; WordCountAggregation: 0.0 %</w:t>
+      </w:r>
+      <w:r>
+        <w:br/>
+        <w:t>15.9 %; finished: 51/320 tasks; WordCount: 19.9 %; WordCountAggregation: 0.0 %</w:t>
+      </w:r>
+      <w:r>
+        <w:br/>
+        <w:t>20.0 %; finished: 64/320 tasks; WordCount: 25.0 %; WordCountAggregation: 0.0 %</w:t>
+      </w:r>
+      <w:r>
+        <w:br/>
+        <w:t>28.8 %; finished: 92/320 tasks; WordCount: 35.9 %; WordCountAggregation: 0.0 %</w:t>
+      </w:r>
+      <w:r>
+        <w:br/>
+      </w:r>
+      <w:r>
         <w:lastRenderedPageBreak/>
-        <w:t>That probably kept going for a while, depending on the size of the file. That tells you exactly</w:t>
-      </w:r>
-      <w:r>
-        <w:rPr>
-          <w:lang w:val="en-US"/>
-        </w:rPr>
-        <w:t xml:space="preserve"> how often each word occurred in your text file. Note: the </w:t>
+        <w:t>38.8 %; finished: 124/320 tasks; WordCount: 48.4 %; WordCountAggregation: 0.0 %</w:t>
+      </w:r>
+      <w:r>
+        <w:br/>
+        <w:t>40.0 %; finished: 128/320 tasks; WordCount: 50.0 %; WordCountAggregation: 0.0 %</w:t>
+      </w:r>
+      <w:r>
+        <w:br/>
+        <w:t>41.9 %; finished: 134/320 tasks; WordCount: 52.3 %; WordCountAggregation: 0.0 %</w:t>
+      </w:r>
+      <w:r>
+        <w:br/>
+        <w:t>52.2 %; finished: 167/320 tasks; WordCount: 65.2 %; WordCountAggregation: 0.0 %</w:t>
+      </w:r>
+      <w:r>
+        <w:br/>
+        <w:t>59.7 %; finished: 191/320 tasks; WordCount: 74.6 %; WordCountAggregation: 0.0 %</w:t>
+      </w:r>
+      <w:r>
+        <w:br/>
+        <w:t>60.0 %; finished: 192/320 tasks; WordCount: 75.0 %; WordCountAggregation: 0.0 %</w:t>
+      </w:r>
+      <w:r>
+        <w:br/>
+        <w:t>67.8 %; finished: 217/320 tasks; WordCount: 84.8 %; WordCountAggregation: 0.0 %</w:t>
+      </w:r>
+      <w:r>
+        <w:br/>
+        <w:t>76.3 %; finished: 244/320 tasks; WordCount: 95.3 %; WordCountAggregation: 0.0 %</w:t>
+      </w:r>
+      <w:r>
+        <w:br/>
+        <w:t>80.0 %; finished: 256/320 tasks; WordCount: 100.0 %; WordCountAggregation: 0.0 %</w:t>
+      </w:r>
+      <w:r>
+        <w:br/>
+        <w:t>85.3 %; finished: 272/320 tasks; WordCount: 100.0 %; WordCountAggregation: 26.7 %</w:t>
+      </w:r>
+      <w:r>
+        <w:br/>
+        <w:t>94.1 %; finished: 301/320 tasks; WordCount: 100.0 %; WordCountAggregation: 70.4 %</w:t>
+      </w:r>
+      <w:r>
+        <w:br/>
+        <w:t>100.0 %; finished: 320/320 tasks; WordCount: 100.0 %; WordCountAggregation: 100.0 %</w:t>
+      </w:r>
+      <w:r>
+        <w:br/>
+      </w:r>
+      <w:r>
+        <w:br/>
+        <w:t>Job completed.</w:t>
+      </w:r>
+      <w:r>
+        <w:br/>
+        <w:t>Start time: 2013-02-16 21:18:57.619</w:t>
+      </w:r>
+      <w:r>
+        <w:br/>
+        <w:t>End time:   2013-02-16 21:19:18.695</w:t>
+      </w:r>
+      <w:r>
+        <w:br/>
+        <w:t>Duration:   00:00:21.0754110 (21.075411s)</w:t>
+      </w:r>
+    </w:p>
+    <w:p>
+      <w:pPr>
+        <w:rPr>
+          <w:lang w:val="en-US"/>
+        </w:rPr>
+      </w:pPr>
+      <w:r>
+        <w:rPr>
+          <w:lang w:val="en-US"/>
+        </w:rPr>
+        <w:t xml:space="preserve">Now we had quite a few more tasks, with two stages: </w:t>
       </w:r>
       <w:proofErr w:type="spellStart"/>
       <w:r>
@@ -3284,66 +3925,21 @@
         <w:rPr>
           <w:lang w:val="en-US"/>
         </w:rPr>
-        <w:t xml:space="preserve"> sample just splits the text on spaces, so if you uploaded something that isn’t just plain text (like an HTML file), the results might be a bit weird. That’s a limitation of the sample, not of Jumbo.</w:t>
-      </w:r>
-    </w:p>
-    <w:p>
-      <w:pPr>
-        <w:rPr>
-          <w:lang w:val="en-US"/>
-        </w:rPr>
-      </w:pPr>
-      <w:r>
-        <w:rPr>
-          <w:lang w:val="en-US"/>
-        </w:rPr>
-        <w:t>Don’t forget to check out your job in the Jet administration website. You can see lots of cool statistics there.</w:t>
-      </w:r>
-    </w:p>
-    <w:p>
-      <w:pPr>
-        <w:rPr>
-          <w:lang w:val="en-US"/>
-        </w:rPr>
-      </w:pPr>
-      <w:r>
-        <w:rPr>
-          <w:lang w:val="en-US"/>
-        </w:rPr>
-        <w:t>And that’s your</w:t>
-      </w:r>
-      <w:r>
-        <w:rPr>
-          <w:lang w:val="en-US"/>
-        </w:rPr>
-        <w:t xml:space="preserve"> very first job! But wait a second? Isn’t Jumbo for distributed processing? But unless you uploaded a very large text file (larger than the block size for the file system), the job probably only had one task. </w:t>
-      </w:r>
-    </w:p>
-    <w:p>
-      <w:pPr>
-        <w:rPr>
-          <w:lang w:val="en-US"/>
-        </w:rPr>
-      </w:pPr>
-      <w:r>
-        <w:rPr>
-          <w:lang w:val="en-US"/>
-        </w:rPr>
-        <w:t xml:space="preserve">We can make this more interesting by using another sample job included with Jumbo, </w:t>
-      </w:r>
-      <w:proofErr w:type="spellStart"/>
-      <w:r>
-        <w:rPr>
-          <w:lang w:val="en-US"/>
-        </w:rPr>
-        <w:t>GenerateText</w:t>
-      </w:r>
-      <w:proofErr w:type="spellEnd"/>
-      <w:r>
-        <w:rPr>
-          <w:lang w:val="en-US"/>
-        </w:rPr>
-        <w:t xml:space="preserve">, to generate some larger input for the </w:t>
+        <w:t xml:space="preserve">, which reads a piece of the input and counts the words locally, and </w:t>
+      </w:r>
+      <w:proofErr w:type="spellStart"/>
+      <w:r>
+        <w:rPr>
+          <w:lang w:val="en-US"/>
+        </w:rPr>
+        <w:t>WordCountAggregation</w:t>
+      </w:r>
+      <w:proofErr w:type="spellEnd"/>
+      <w:r>
+        <w:rPr>
+          <w:lang w:val="en-US"/>
+        </w:rPr>
+        <w:t xml:space="preserve">, which aggregates all the pieces of the first stage. You could compare the </w:t>
       </w:r>
       <w:proofErr w:type="spellStart"/>
       <w:r>
@@ -3357,150 +3953,106 @@
         <w:rPr>
           <w:lang w:val="en-US"/>
         </w:rPr>
-        <w:t xml:space="preserve"> job:</w:t>
-      </w:r>
-    </w:p>
-    <w:p>
-      <w:pPr>
-        <w:pStyle w:val="Sample"/>
-      </w:pPr>
-      <w:r>
-        <w:t>$ ./JetShell job bin/Ookii.Jumbo.Jet.Samples.dll generatetext /bigtext 64 256MB</w:t>
-      </w:r>
-      <w:r>
-        <w:br/>
-        <w:t>256 [1] INFO Ookii.Jumbo.Jet.Jobs.JobRunnerInfo (null) - Created job runner for job GenerateText, OutputPath = /bigtext, SizePerTask = 256MB, TaskCount = 64</w:t>
-      </w:r>
-      <w:r>
-        <w:br/>
-        <w:t>411 [1] INFO Ookii.Jumbo.Jet.JetClient (null) - Saving job configuration to DFS file /JumboJet/job_{b4c04385-df32-458b-8b74-f41e0364e05e}/job.xml.</w:t>
-      </w:r>
-      <w:r>
-        <w:br/>
-        <w:t>518 [1] INFO Ookii.Jumbo.Jet.JetClient (null) - Uploading local file /home/sgroot/jumbo/build/bin/Ookii.Jumbo.Jet.Samples.dll to DFS directory /JumboJet/job_{b4c04385-df32-458b-8b74-f41e0364e05e}.</w:t>
-      </w:r>
-      <w:r>
-        <w:br/>
-        <w:t>596 [1] INFO Ookii.Jumbo.Jet.JetClient (null) - Uploading local file /tmp/Ookii.Jumbo.Jet.Generated.9ee75f0181f24f6691303f8106e79503.dll to DFS directory /JumboJet/job_{b4c04385-df32-458b-8b74-f41e0364e05e}.</w:t>
-      </w:r>
-      <w:r>
-        <w:br/>
-        <w:t>647 [1] INFO Ookii.Jumbo.Jet.JetClient (null) - Running job b4c04385-df32-458b-8b74-f41e0364e05e.</w:t>
-      </w:r>
-      <w:r>
-        <w:br/>
-        <w:t>0.0 %; finished: 0/64 tasks; GenerateTaskStage: 0.0 %</w:t>
-      </w:r>
-      <w:r>
-        <w:br/>
-        <w:t>3.1 %; finished: 2/64 tasks; GenerateTaskStage: 3.1 %</w:t>
-      </w:r>
-      <w:r>
-        <w:br/>
-        <w:t>24.8 %; finished: 15/64 tasks; GenerateTaskStage: 24.8 %</w:t>
-      </w:r>
-      <w:r>
-        <w:br/>
-        <w:t>94.5 %; finished: 58/64 tasks; GenerateTaskStage: 94.5 %</w:t>
-      </w:r>
-      <w:r>
-        <w:br/>
-        <w:t>100.0 %; finished: 64/64 tasks; GenerateTaskStage: 100.0 %</w:t>
-      </w:r>
-      <w:r>
-        <w:br/>
-      </w:r>
-      <w:r>
-        <w:br/>
-        <w:t>Job completed.</w:t>
-      </w:r>
-      <w:r>
-        <w:br/>
-        <w:t>Start time: 2013-02-16 21:13:10.875</w:t>
-      </w:r>
-      <w:r>
-        <w:br/>
-        <w:t>End time:   2013-02-16 21:13:20.624</w:t>
-      </w:r>
-      <w:r>
-        <w:br/>
-        <w:t>Duration:   00:00:09.7494140 (9.749414s)</w:t>
-      </w:r>
-    </w:p>
-    <w:p>
-      <w:pPr>
-        <w:rPr>
-          <w:lang w:val="en-US"/>
-        </w:rPr>
-      </w:pPr>
-      <w:r>
-        <w:rPr>
-          <w:lang w:val="en-US"/>
-        </w:rPr>
-        <w:t>The parameters for this job indicate the output path, the number of tasks, an</w:t>
-      </w:r>
-      <w:r>
-        <w:rPr>
-          <w:lang w:val="en-US"/>
-        </w:rPr>
-        <w:t>d the size to generate per task</w:t>
-      </w:r>
-      <w:r>
-        <w:rPr>
-          <w:lang w:val="en-US"/>
-        </w:rPr>
-        <w:t>. So we</w:t>
-      </w:r>
-      <w:r>
-        <w:rPr>
-          <w:lang w:val="en-US"/>
-        </w:rPr>
-        <w:t xml:space="preserve"> generated 16GB of </w:t>
-      </w:r>
-      <w:r>
-        <w:rPr>
-          <w:lang w:val="en-US"/>
-        </w:rPr>
-        <w:t xml:space="preserve">random </w:t>
-      </w:r>
-      <w:r>
-        <w:rPr>
-          <w:lang w:val="en-US"/>
-        </w:rPr>
-        <w:t xml:space="preserve">text, using 64 tasks each generating </w:t>
-      </w:r>
-      <w:r>
-        <w:rPr>
-          <w:lang w:val="en-US"/>
-        </w:rPr>
-        <w:t xml:space="preserve">256MB. I’m running this example on 32 nodes; if you’re using a smaller cluster, you may want to scale down the size accordingly. </w:t>
-      </w:r>
-      <w:r>
-        <w:rPr>
-          <w:lang w:val="en-US"/>
-        </w:rPr>
-        <w:lastRenderedPageBreak/>
-        <w:t xml:space="preserve">Just make sure you use more than one generator task or a total size that’s larger than the DFS block size. You can see the files it created by </w:t>
-      </w:r>
-      <w:proofErr w:type="gramStart"/>
-      <w:r>
-        <w:rPr>
-          <w:lang w:val="en-US"/>
-        </w:rPr>
-        <w:t xml:space="preserve">running </w:t>
-      </w:r>
-      <w:r>
-        <w:rPr>
-          <w:rStyle w:val="Code"/>
-        </w:rPr>
-        <w:t>./</w:t>
-      </w:r>
-      <w:proofErr w:type="gramEnd"/>
-      <w:r>
-        <w:rPr>
-          <w:rStyle w:val="Code"/>
-        </w:rPr>
-        <w:t>DfsShell ls /bigtext</w:t>
+        <w:t xml:space="preserve"> stage with a map stage, and the </w:t>
+      </w:r>
+      <w:proofErr w:type="spellStart"/>
+      <w:r>
+        <w:rPr>
+          <w:lang w:val="en-US"/>
+        </w:rPr>
+        <w:t>WordCountAggregation</w:t>
+      </w:r>
+      <w:proofErr w:type="spellEnd"/>
+      <w:r>
+        <w:rPr>
+          <w:lang w:val="en-US"/>
+        </w:rPr>
+        <w:t xml:space="preserve"> stage with a reduce stage (except that this version of </w:t>
+      </w:r>
+      <w:proofErr w:type="spellStart"/>
+      <w:r>
+        <w:rPr>
+          <w:lang w:val="en-US"/>
+        </w:rPr>
+        <w:t>WordCount</w:t>
+      </w:r>
+      <w:proofErr w:type="spellEnd"/>
+      <w:r>
+        <w:rPr>
+          <w:lang w:val="en-US"/>
+        </w:rPr>
+        <w:t xml:space="preserve"> actually uses hash</w:t>
+      </w:r>
+      <w:r>
+        <w:rPr>
+          <w:lang w:val="en-US"/>
+        </w:rPr>
+        <w:t xml:space="preserve"> </w:t>
+      </w:r>
+      <w:r>
+        <w:rPr>
+          <w:lang w:val="en-US"/>
+        </w:rPr>
+        <w:t>table aggregation, which is not possible with</w:t>
+      </w:r>
+      <w:r>
+        <w:rPr>
+          <w:lang w:val="en-US"/>
+        </w:rPr>
+        <w:t xml:space="preserve"> the current version of</w:t>
+      </w:r>
+      <w:r>
+        <w:rPr>
+          <w:lang w:val="en-US"/>
+        </w:rPr>
+        <w:t xml:space="preserve"> </w:t>
+      </w:r>
+      <w:proofErr w:type="spellStart"/>
+      <w:r>
+        <w:rPr>
+          <w:lang w:val="en-US"/>
+        </w:rPr>
+        <w:t>Hadoop</w:t>
+      </w:r>
+      <w:proofErr w:type="spellEnd"/>
+      <w:r>
+        <w:rPr>
+          <w:lang w:val="en-US"/>
+        </w:rPr>
+        <w:t>).</w:t>
+      </w:r>
+    </w:p>
+    <w:p>
+      <w:pPr>
+        <w:rPr>
+          <w:lang w:val="en-US"/>
+        </w:rPr>
+      </w:pPr>
+      <w:r>
+        <w:rPr>
+          <w:lang w:val="en-US"/>
+        </w:rPr>
+        <w:t>Depending on the cluster configuration, you’ll probably also find that there’s more than one output file this time</w:t>
+      </w:r>
+      <w:r>
+        <w:rPr>
+          <w:lang w:val="en-US"/>
+        </w:rPr>
+        <w:t xml:space="preserve">, because each task in the </w:t>
+      </w:r>
+      <w:proofErr w:type="spellStart"/>
+      <w:r>
+        <w:rPr>
+          <w:lang w:val="en-US"/>
+        </w:rPr>
+        <w:t>WordCountAggregation</w:t>
+      </w:r>
+      <w:proofErr w:type="spellEnd"/>
+      <w:r>
+        <w:rPr>
+          <w:lang w:val="en-US"/>
+        </w:rPr>
+        <w:t xml:space="preserve"> stage creates its own output file</w:t>
       </w:r>
       <w:r>
         <w:rPr>
@@ -3519,275 +4071,15 @@
         <w:rPr>
           <w:lang w:val="en-US"/>
         </w:rPr>
-        <w:t xml:space="preserve">Then, we can simply run </w:t>
-      </w:r>
-      <w:proofErr w:type="spellStart"/>
-      <w:r>
-        <w:rPr>
-          <w:lang w:val="en-US"/>
-        </w:rPr>
-        <w:t>WordCount</w:t>
-      </w:r>
-      <w:proofErr w:type="spellEnd"/>
-      <w:r>
-        <w:rPr>
-          <w:lang w:val="en-US"/>
-        </w:rPr>
-        <w:t xml:space="preserve"> as before:</w:t>
-      </w:r>
-    </w:p>
-    <w:p>
-      <w:pPr>
-        <w:pStyle w:val="Sample"/>
-      </w:pPr>
-      <w:r>
-        <w:t>$ ./JetShell job bin/Ookii.Jumbo.Jet.Samples.dll wordcount /bigtext /wcoutput</w:t>
-      </w:r>
-      <w:r>
-        <w:br/>
-        <w:t>236 [1] INFO Ookii.Jumbo.Jet.Jobs.JobRunnerInfo (null) - Created job runner for job WordCount, InputPath = /bigtext, OutputPath = /wcoutput</w:t>
-      </w:r>
-      <w:r>
-        <w:br/>
-      </w:r>
-      <w:r>
-        <w:t>496 [1] INFO Ookii.Jumbo.Jet.JetClient (null) - Saving job configuration to DFS file /JumboJet/job_{db8b43d7-6446-4d88-b2a9-6647031d98a9}/job.xml.</w:t>
-      </w:r>
-      <w:r>
-        <w:br/>
-        <w:t>665 [1] INFO Ookii.Jumbo.Jet.JetClient (null) - Uploading local file /home/sgroot/jumbo/build/bin/Ookii.Jumbo.Jet.Samples.dll to DFS directory /JumboJet/job_{db8b43d7-6446-4d88-b2a9-6647031d98a9}.</w:t>
-      </w:r>
-      <w:r>
-        <w:br/>
-        <w:t>710 [1] INFO Ookii.Jumbo.Jet.JetClient (null) - Running job db8b43d7-6446-4d88-b2a9-6647031d98a9.</w:t>
-      </w:r>
-      <w:r>
-        <w:br/>
-        <w:t>0.0 %; finished: 0/320 tasks; WordCount: 0.0 %; WordCountAggregation: 0.0 %</w:t>
-      </w:r>
-      <w:r>
-        <w:br/>
-        <w:t>3.8 %; finished: 12/320 tasks; WordCount: 4.7 %; WordCountAggregation: 0.0 %</w:t>
-      </w:r>
-      <w:r>
-        <w:br/>
-        <w:t>15.9 %; finished: 51/320 tasks; WordCount: 19.9 %; WordCountAggregation: 0.0 %</w:t>
-      </w:r>
-      <w:r>
-        <w:br/>
-        <w:t>20.0 %; finished: 64/320 tasks; WordCount: 25.0 %; WordCountAggregation: 0.0 %</w:t>
-      </w:r>
-      <w:r>
-        <w:br/>
-        <w:t>28.8 %; finished: 92/320 tasks; WordCount: 35.9 %; WordCountAggregation: 0.0 %</w:t>
-      </w:r>
-      <w:r>
-        <w:br/>
-        <w:t>38.8 %; finished: 124/320 tasks; WordCount: 48.4 %; WordCountAggregation: 0.0 %</w:t>
-      </w:r>
-      <w:r>
-        <w:br/>
-        <w:t>40.0 %; finished: 128/320 tasks; WordCount: 50.0 %; WordCountAggregation: 0.0 %</w:t>
-      </w:r>
-      <w:r>
-        <w:br/>
-        <w:t>41.9 %; finished: 134/320 tasks; WordCount: 52.3 %; WordCountAggregation: 0.0 %</w:t>
-      </w:r>
-      <w:r>
-        <w:br/>
-        <w:t>52.2 %; finished: 167/320 tasks; WordCount: 65.2 %; WordCountAggregation: 0.0 %</w:t>
-      </w:r>
-      <w:r>
-        <w:br/>
-        <w:t>59.7 %; finished: 191/320 tasks; WordCount: 74.6 %; WordCountAggregation: 0.0 %</w:t>
-      </w:r>
-      <w:r>
-        <w:br/>
-        <w:t>60.0 %; finished: 192/320 tasks; WordCount: 75.0 %; WordCountAggregation: 0.0 %</w:t>
-      </w:r>
-      <w:r>
-        <w:br/>
-        <w:t>67.8 %; finished: 217/320 tasks; WordCount: 84.8 %; WordCountAggregation: 0.0 %</w:t>
-      </w:r>
-      <w:r>
-        <w:br/>
-        <w:t>76.3 %; finished: 244/320 tasks; WordCount: 95.3 %; WordCountAggregation: 0.0 %</w:t>
-      </w:r>
-      <w:r>
-        <w:br/>
-        <w:t xml:space="preserve">80.0 %; finished: 256/320 tasks; WordCount: 100.0 %; </w:t>
-      </w:r>
-      <w:r>
-        <w:lastRenderedPageBreak/>
-        <w:t>WordCountAggregation: 0.0 %</w:t>
-      </w:r>
-      <w:r>
-        <w:br/>
-        <w:t>85.3 %; finished: 272/320 tasks; WordCount: 100.0 %; WordCountAggregation: 26.7 %</w:t>
-      </w:r>
-      <w:r>
-        <w:br/>
-        <w:t>94.1 %; finished: 301/320 tasks; WordCount: 100.0 %; WordCountAggregation: 70.4 %</w:t>
-      </w:r>
-      <w:r>
-        <w:br/>
-        <w:t>100.0 %; finished: 320/320 tasks; WordCount: 100.0 %; WordCountAggregation: 100.0 %</w:t>
-      </w:r>
-      <w:r>
-        <w:br/>
-      </w:r>
-      <w:r>
-        <w:br/>
-        <w:t>Job completed.</w:t>
-      </w:r>
-      <w:r>
-        <w:br/>
-        <w:t>Start time: 2013-02-16 21:18:57.619</w:t>
-      </w:r>
-      <w:r>
-        <w:br/>
-        <w:t>End time:   2013-02-16 21:19:18.695</w:t>
-      </w:r>
-      <w:r>
-        <w:br/>
-        <w:t>Duration:   00:00:21.0754110 (21.075411s)</w:t>
-      </w:r>
-    </w:p>
-    <w:p>
-      <w:pPr>
-        <w:rPr>
-          <w:lang w:val="en-US"/>
-        </w:rPr>
-      </w:pPr>
-      <w:r>
-        <w:rPr>
-          <w:lang w:val="en-US"/>
-        </w:rPr>
-        <w:t xml:space="preserve">Now we had quite a few more tasks, with two stages: </w:t>
-      </w:r>
-      <w:proofErr w:type="spellStart"/>
-      <w:r>
-        <w:rPr>
-          <w:lang w:val="en-US"/>
-        </w:rPr>
-        <w:t>WordCount</w:t>
-      </w:r>
-      <w:proofErr w:type="spellEnd"/>
-      <w:r>
-        <w:rPr>
-          <w:lang w:val="en-US"/>
-        </w:rPr>
-        <w:t xml:space="preserve">, which reads a piece of the input and counts the words locally, and </w:t>
-      </w:r>
-      <w:proofErr w:type="spellStart"/>
-      <w:r>
-        <w:rPr>
-          <w:lang w:val="en-US"/>
-        </w:rPr>
-        <w:t>WordCountAggregation</w:t>
-      </w:r>
-      <w:proofErr w:type="spellEnd"/>
-      <w:r>
-        <w:rPr>
-          <w:lang w:val="en-US"/>
-        </w:rPr>
-        <w:t xml:space="preserve">, which aggregates all the pieces of the first stage. You could compare the </w:t>
-      </w:r>
-      <w:proofErr w:type="spellStart"/>
-      <w:r>
-        <w:rPr>
-          <w:lang w:val="en-US"/>
-        </w:rPr>
-        <w:t>WordCount</w:t>
-      </w:r>
-      <w:proofErr w:type="spellEnd"/>
-      <w:r>
-        <w:rPr>
-          <w:lang w:val="en-US"/>
-        </w:rPr>
-        <w:t xml:space="preserve"> stage with a map stage, and the </w:t>
-      </w:r>
-      <w:proofErr w:type="spellStart"/>
-      <w:r>
-        <w:rPr>
-          <w:lang w:val="en-US"/>
-        </w:rPr>
-        <w:t>WordCountAggregation</w:t>
-      </w:r>
-      <w:proofErr w:type="spellEnd"/>
-      <w:r>
-        <w:rPr>
-          <w:lang w:val="en-US"/>
-        </w:rPr>
-        <w:t xml:space="preserve"> stage with a reduce stage (except that this version of </w:t>
-      </w:r>
-      <w:proofErr w:type="spellStart"/>
-      <w:r>
-        <w:rPr>
-          <w:lang w:val="en-US"/>
-        </w:rPr>
-        <w:t>WordCount</w:t>
-      </w:r>
-      <w:proofErr w:type="spellEnd"/>
-      <w:r>
-        <w:rPr>
-          <w:lang w:val="en-US"/>
-        </w:rPr>
-        <w:t xml:space="preserve"> actually uses </w:t>
-      </w:r>
-      <w:proofErr w:type="spellStart"/>
-      <w:r>
-        <w:rPr>
-          <w:lang w:val="en-US"/>
-        </w:rPr>
-        <w:t>hashtable</w:t>
-      </w:r>
-      <w:proofErr w:type="spellEnd"/>
-      <w:r>
-        <w:rPr>
-          <w:lang w:val="en-US"/>
-        </w:rPr>
-        <w:t xml:space="preserve"> aggregation, which is not possible with </w:t>
-      </w:r>
-      <w:proofErr w:type="spellStart"/>
-      <w:r>
-        <w:rPr>
-          <w:lang w:val="en-US"/>
-        </w:rPr>
-        <w:t>Hadoop</w:t>
-      </w:r>
-      <w:proofErr w:type="spellEnd"/>
-      <w:r>
-        <w:rPr>
-          <w:lang w:val="en-US"/>
-        </w:rPr>
-        <w:t>).</w:t>
-      </w:r>
-    </w:p>
-    <w:p>
-      <w:pPr>
-        <w:rPr>
-          <w:lang w:val="en-US"/>
-        </w:rPr>
-      </w:pPr>
-      <w:r>
-        <w:rPr>
-          <w:lang w:val="en-US"/>
-        </w:rPr>
-        <w:t>Depending on the cluster configuration, you’ll probably also find that there’s more than one output file this time.</w:t>
-      </w:r>
-    </w:p>
-    <w:p>
-      <w:pPr>
-        <w:rPr>
-          <w:lang w:val="en-US"/>
-        </w:rPr>
-      </w:pPr>
-      <w:r>
-        <w:rPr>
-          <w:lang w:val="en-US"/>
-        </w:rPr>
-        <w:t>Want to know more about how this example works and how to create your own processing jobs? Move on to the user guide!</w:t>
+        <w:t>Want to know mo</w:t>
+      </w:r>
+      <w:bookmarkStart w:id="0" w:name="_GoBack"/>
+      <w:bookmarkEnd w:id="0"/>
+      <w:r>
+        <w:rPr>
+          <w:lang w:val="en-US"/>
+        </w:rPr>
+        <w:t>re about how this example works and how to create your own processing jobs? Move on to the user guide!</w:t>
       </w:r>
     </w:p>
     <w:sectPr>
@@ -5819,7 +6111,7 @@
 </file>
 
 <file path=customXml/itemProps1.xml><?xml version="1.0" encoding="utf-8"?>
-<ds:datastoreItem xmlns:ds="http://schemas.openxmlformats.org/officeDocument/2006/customXml" ds:itemID="{BECD2E3C-9594-4CCB-9CFE-D7D7F6B65E88}">
+<ds:datastoreItem xmlns:ds="http://schemas.openxmlformats.org/officeDocument/2006/customXml" ds:itemID="{7CA0E6BE-168D-4A64-BAF5-A481F9357810}">
   <ds:schemaRefs>
     <ds:schemaRef ds:uri="http://schemas.openxmlformats.org/officeDocument/2006/bibliography"/>
   </ds:schemaRefs>

</xml_diff>